<commit_message>
remove an extra margin
</commit_message>
<xml_diff>
--- a/Branches/2.0/src/Word/Blocks/iResearch_(Line and Pie Chart).docx
+++ b/Branches/2.0/src/Word/Blocks/iResearch_(Line and Pie Chart).docx
@@ -4,15 +4,16 @@
   <w:body>
     <w:tbl>
       <w:tblPr>
-        <w:tblW w:w="5000" w:type="pct"/>
+        <w:tblW w:w="4984" w:type="pct"/>
         <w:tblInd w:w="108" w:type="dxa"/>
         <w:shd w:val="clear" w:color="auto" w:fill="FFFFFF"/>
+        <w:tblLayout w:type="fixed"/>
         <w:tblLook w:val="01E0"/>
       </w:tblPr>
       <w:tblGrid>
-        <w:gridCol w:w="5297"/>
-        <w:gridCol w:w="222"/>
-        <w:gridCol w:w="5072"/>
+        <w:gridCol w:w="5290"/>
+        <w:gridCol w:w="236"/>
+        <w:gridCol w:w="4824"/>
       </w:tblGrid>
       <w:tr>
         <w:trPr>
@@ -20,7 +21,7 @@
         </w:trPr>
         <w:tc>
           <w:tcPr>
-            <w:tcW w:w="2454" w:type="pct"/>
+            <w:tcW w:w="2559" w:type="pct"/>
             <w:tcBorders>
               <w:top w:val="single" w:sz="6" w:space="0" w:color="396295"/>
               <w:bottom w:val="single" w:sz="6" w:space="0" w:color="396295"/>
@@ -44,7 +45,7 @@
         </w:tc>
         <w:tc>
           <w:tcPr>
-            <w:tcW w:w="120" w:type="pct"/>
+            <w:tcW w:w="107" w:type="pct"/>
             <w:shd w:val="clear" w:color="auto" w:fill="FFFFFF"/>
           </w:tcPr>
           <w:p>
@@ -55,7 +56,7 @@
         </w:tc>
         <w:tc>
           <w:tcPr>
-            <w:tcW w:w="2426" w:type="pct"/>
+            <w:tcW w:w="2334" w:type="pct"/>
             <w:tcBorders>
               <w:top w:val="single" w:sz="6" w:space="0" w:color="396295"/>
               <w:bottom w:val="single" w:sz="6" w:space="0" w:color="396295"/>
@@ -78,7 +79,7 @@
         </w:trPr>
         <w:tc>
           <w:tcPr>
-            <w:tcW w:w="2454" w:type="pct"/>
+            <w:tcW w:w="2559" w:type="pct"/>
             <w:tcBorders>
               <w:top w:val="single" w:sz="6" w:space="0" w:color="396295"/>
               <w:bottom w:val="single" w:sz="6" w:space="0" w:color="396295"/>
@@ -115,7 +116,7 @@
         </w:tc>
         <w:tc>
           <w:tcPr>
-            <w:tcW w:w="120" w:type="pct"/>
+            <w:tcW w:w="107" w:type="pct"/>
             <w:shd w:val="clear" w:color="auto" w:fill="FFFFFF"/>
           </w:tcPr>
           <w:p>
@@ -130,7 +131,7 @@
         </w:tc>
         <w:tc>
           <w:tcPr>
-            <w:tcW w:w="2426" w:type="pct"/>
+            <w:tcW w:w="2334" w:type="pct"/>
             <w:tcBorders>
               <w:top w:val="single" w:sz="6" w:space="0" w:color="396295"/>
               <w:bottom w:val="single" w:sz="6" w:space="0" w:color="396295"/>
@@ -172,7 +173,7 @@
         </w:trPr>
         <w:tc>
           <w:tcPr>
-            <w:tcW w:w="2454" w:type="pct"/>
+            <w:tcW w:w="2559" w:type="pct"/>
             <w:tcBorders>
               <w:top w:val="single" w:sz="6" w:space="0" w:color="396295"/>
             </w:tcBorders>
@@ -189,7 +190,7 @@
         </w:tc>
         <w:tc>
           <w:tcPr>
-            <w:tcW w:w="120" w:type="pct"/>
+            <w:tcW w:w="107" w:type="pct"/>
             <w:shd w:val="clear" w:color="auto" w:fill="FFFFFF"/>
           </w:tcPr>
           <w:p>
@@ -200,7 +201,7 @@
         </w:tc>
         <w:tc>
           <w:tcPr>
-            <w:tcW w:w="2426" w:type="pct"/>
+            <w:tcW w:w="2334" w:type="pct"/>
             <w:tcBorders>
               <w:top w:val="single" w:sz="6" w:space="0" w:color="396295"/>
             </w:tcBorders>
@@ -2059,6 +2060,35 @@
       <w:szCs w:val="16"/>
     </w:rPr>
   </w:style>
+  <w:style w:type="paragraph" w:customStyle="1" w:styleId="iRSectionTitle">
+    <w:name w:val="iR Section Title"/>
+    <w:basedOn w:val="Normal"/>
+    <w:rsid w:val="00481266"/>
+    <w:pPr>
+      <w:spacing w:line="440" w:lineRule="exact"/>
+    </w:pPr>
+    <w:rPr>
+      <w:rFonts w:ascii="Calibri" w:eastAsia="Calibri" w:hAnsi="Calibri" w:cs="Calibri"/>
+      <w:sz w:val="40"/>
+      <w:szCs w:val="40"/>
+    </w:rPr>
+  </w:style>
+  <w:style w:type="paragraph" w:customStyle="1" w:styleId="iRSubSectionTitle">
+    <w:name w:val="iR SubSection Title"/>
+    <w:basedOn w:val="Normal"/>
+    <w:next w:val="Normal"/>
+    <w:rsid w:val="00481266"/>
+    <w:pPr>
+      <w:spacing w:line="240" w:lineRule="exact"/>
+    </w:pPr>
+    <w:rPr>
+      <w:rFonts w:ascii="Calibri" w:eastAsia="Calibri" w:hAnsi="Calibri" w:cs="Calibri"/>
+      <w:b/>
+      <w:bCs/>
+      <w:sz w:val="28"/>
+      <w:szCs w:val="28"/>
+    </w:rPr>
+  </w:style>
 </w:styles>
 </file>
 
@@ -2339,24 +2369,24 @@
           <c:showVal val="1"/>
         </c:dLbls>
         <c:marker val="1"/>
-        <c:axId val="77688832"/>
-        <c:axId val="77690368"/>
+        <c:axId val="115051520"/>
+        <c:axId val="115061504"/>
       </c:lineChart>
       <c:catAx>
-        <c:axId val="77688832"/>
+        <c:axId val="115051520"/>
         <c:scaling>
           <c:orientation val="minMax"/>
         </c:scaling>
         <c:axPos val="b"/>
         <c:tickLblPos val="nextTo"/>
-        <c:crossAx val="77690368"/>
+        <c:crossAx val="115061504"/>
         <c:crosses val="autoZero"/>
         <c:auto val="1"/>
         <c:lblAlgn val="ctr"/>
         <c:lblOffset val="100"/>
       </c:catAx>
       <c:valAx>
-        <c:axId val="77690368"/>
+        <c:axId val="115061504"/>
         <c:scaling>
           <c:orientation val="minMax"/>
         </c:scaling>
@@ -2368,7 +2398,7 @@
             <a:noFill/>
           </a:ln>
         </c:spPr>
-        <c:crossAx val="77688832"/>
+        <c:crossAx val="115051520"/>
         <c:crosses val="autoZero"/>
         <c:crossBetween val="between"/>
       </c:valAx>

</xml_diff>